<commit_message>
Se ajusta diseño para agregar imagen diseño bpel
</commit_message>
<xml_diff>
--- a/Projecto 3/Diseño/Ciclo II/DESIGN - PI4_Proyecto bolsa.docx
+++ b/Projecto 3/Diseño/Ciclo II/DESIGN - PI4_Proyecto bolsa.docx
@@ -323,23 +323,13 @@
                 <w:szCs w:val="28"/>
               </w:rPr>
             </w:pPr>
-            <w:proofErr w:type="spellStart"/>
             <w:r>
               <w:rPr>
                 <w:rFonts w:asciiTheme="minorHAnsi" w:hAnsiTheme="minorHAnsi"/>
                 <w:sz w:val="22"/>
                 <w:szCs w:val="28"/>
               </w:rPr>
-              <w:t>Maria</w:t>
-            </w:r>
-            <w:proofErr w:type="spellEnd"/>
-            <w:r>
-              <w:rPr>
-                <w:rFonts w:asciiTheme="minorHAnsi" w:hAnsiTheme="minorHAnsi"/>
-                <w:sz w:val="22"/>
-                <w:szCs w:val="28"/>
-              </w:rPr>
-              <w:t xml:space="preserve"> Paula Forero</w:t>
+              <w:t>Maria Paula Forero</w:t>
             </w:r>
           </w:p>
           <w:p>
@@ -613,21 +603,7 @@
               <w:rPr>
                 <w:b/>
               </w:rPr>
-              <w:t xml:space="preserve">Estados </w:t>
-            </w:r>
-            <w:proofErr w:type="spellStart"/>
-            <w:r>
-              <w:rPr>
-                <w:b/>
-              </w:rPr>
-              <w:t>intencion</w:t>
-            </w:r>
-            <w:proofErr w:type="spellEnd"/>
-            <w:r>
-              <w:rPr>
-                <w:b/>
-              </w:rPr>
-              <w:t xml:space="preserve"> compra/venta</w:t>
+              <w:t>Estados intencion compra/venta</w:t>
             </w:r>
           </w:p>
         </w:tc>
@@ -741,14 +717,12 @@
                 <w:b/>
               </w:rPr>
             </w:pPr>
-            <w:proofErr w:type="spellStart"/>
             <w:r>
               <w:rPr>
                 <w:b/>
               </w:rPr>
               <w:t>StockManager</w:t>
             </w:r>
-            <w:proofErr w:type="spellEnd"/>
           </w:p>
           <w:p>
             <w:pPr>
@@ -901,7 +875,6 @@
                 <w:b/>
               </w:rPr>
             </w:pPr>
-            <w:proofErr w:type="spellStart"/>
             <w:r>
               <w:rPr>
                 <w:b/>
@@ -920,7 +893,6 @@
               </w:rPr>
               <w:t>Venta</w:t>
             </w:r>
-            <w:proofErr w:type="spellEnd"/>
           </w:p>
         </w:tc>
         <w:tc>
@@ -928,62 +900,45 @@
             <w:tcW w:w="3828" w:type="dxa"/>
           </w:tcPr>
           <w:p>
-            <w:proofErr w:type="spellStart"/>
             <w:r>
               <w:rPr>
                 <w:b/>
               </w:rPr>
               <w:t>Param</w:t>
             </w:r>
-            <w:proofErr w:type="spellEnd"/>
             <w:r>
               <w:t>:</w:t>
             </w:r>
           </w:p>
           <w:p>
             <w:r>
+              <w:t>- Nit fabricante</w:t>
+            </w:r>
+          </w:p>
+          <w:p>
+            <w:r>
+              <w:rPr>
+                <w:b/>
+              </w:rPr>
+              <w:t>Response</w:t>
+            </w:r>
+            <w:r>
+              <w:t>:</w:t>
+            </w:r>
+          </w:p>
+          <w:p>
+            <w:r>
               <w:t xml:space="preserve">- </w:t>
             </w:r>
-            <w:proofErr w:type="spellStart"/>
-            <w:r>
-              <w:t>Nit</w:t>
-            </w:r>
-            <w:proofErr w:type="spellEnd"/>
-            <w:r>
-              <w:t xml:space="preserve"> fabricante</w:t>
-            </w:r>
-          </w:p>
-          <w:p>
-            <w:r>
-              <w:rPr>
-                <w:b/>
-              </w:rPr>
-              <w:t>Response</w:t>
-            </w:r>
-            <w:r>
-              <w:t>:</w:t>
-            </w:r>
-          </w:p>
-          <w:p>
-            <w:r>
-              <w:t xml:space="preserve">- </w:t>
-            </w:r>
-            <w:proofErr w:type="spellStart"/>
             <w:r>
               <w:t>List</w:t>
             </w:r>
-            <w:proofErr w:type="spellEnd"/>
-            <w:r>
-              <w:t>&lt;</w:t>
-            </w:r>
-            <w:proofErr w:type="spellStart"/>
-            <w:r>
-              <w:t>I</w:t>
+            <w:r>
+              <w:t>&lt;I</w:t>
             </w:r>
             <w:r>
               <w:t>ntencionVenta</w:t>
             </w:r>
-            <w:proofErr w:type="spellEnd"/>
             <w:r>
               <w:t>&gt;</w:t>
             </w:r>
@@ -1017,14 +972,12 @@
                 <w:b/>
               </w:rPr>
             </w:pPr>
-            <w:proofErr w:type="spellStart"/>
             <w:r>
               <w:rPr>
                 <w:b/>
               </w:rPr>
               <w:t>registrarIntencionVenta</w:t>
             </w:r>
-            <w:proofErr w:type="spellEnd"/>
           </w:p>
         </w:tc>
         <w:tc>
@@ -1040,19 +993,11 @@
                 <w:b/>
               </w:rPr>
             </w:pPr>
-            <w:proofErr w:type="spellStart"/>
-            <w:r>
-              <w:rPr>
-                <w:b/>
-              </w:rPr>
-              <w:t>Param</w:t>
-            </w:r>
-            <w:proofErr w:type="spellEnd"/>
-            <w:r>
-              <w:rPr>
-                <w:b/>
-              </w:rPr>
-              <w:t>:</w:t>
+            <w:r>
+              <w:rPr>
+                <w:b/>
+              </w:rPr>
+              <w:t>Param:</w:t>
             </w:r>
           </w:p>
           <w:p>
@@ -1085,13 +1030,8 @@
           </w:p>
           <w:p>
             <w:r>
-              <w:t xml:space="preserve">- </w:t>
-            </w:r>
-            <w:proofErr w:type="spellStart"/>
-            <w:r>
-              <w:t>IntencionVenta</w:t>
-            </w:r>
-            <w:proofErr w:type="spellEnd"/>
+              <w:t>- IntencionVenta</w:t>
+            </w:r>
           </w:p>
         </w:tc>
         <w:tc>
@@ -1128,14 +1068,12 @@
                 <w:b/>
               </w:rPr>
             </w:pPr>
-            <w:proofErr w:type="spellStart"/>
             <w:r>
               <w:rPr>
                 <w:b/>
               </w:rPr>
               <w:t>consultarIntencionesCompraVenta</w:t>
             </w:r>
-            <w:proofErr w:type="spellEnd"/>
           </w:p>
         </w:tc>
         <w:tc>
@@ -1154,69 +1092,46 @@
                 <w:b/>
               </w:rPr>
             </w:pPr>
-            <w:proofErr w:type="spellStart"/>
-            <w:r>
-              <w:rPr>
-                <w:b/>
-              </w:rPr>
-              <w:t>Param</w:t>
-            </w:r>
-            <w:proofErr w:type="spellEnd"/>
-            <w:r>
-              <w:rPr>
-                <w:b/>
-              </w:rPr>
-              <w:t>:</w:t>
+            <w:r>
+              <w:rPr>
+                <w:b/>
+              </w:rPr>
+              <w:t>Param:</w:t>
+            </w:r>
+          </w:p>
+          <w:p>
+            <w:r>
+              <w:t>- Nit cliente</w:t>
+            </w:r>
+          </w:p>
+          <w:p>
+            <w:r>
+              <w:t>- Tipo cliente</w:t>
+            </w:r>
+          </w:p>
+          <w:p>
+            <w:pPr>
+              <w:rPr>
+                <w:b/>
+              </w:rPr>
+            </w:pPr>
+            <w:r>
+              <w:rPr>
+                <w:b/>
+              </w:rPr>
+              <w:t>Response:</w:t>
             </w:r>
           </w:p>
           <w:p>
             <w:r>
               <w:t xml:space="preserve">- </w:t>
             </w:r>
-            <w:proofErr w:type="spellStart"/>
-            <w:r>
-              <w:t>Nit</w:t>
-            </w:r>
-            <w:proofErr w:type="spellEnd"/>
-            <w:r>
-              <w:t xml:space="preserve"> cliente</w:t>
-            </w:r>
-          </w:p>
-          <w:p>
-            <w:r>
-              <w:t>- Tipo cliente</w:t>
-            </w:r>
-          </w:p>
-          <w:p>
-            <w:pPr>
-              <w:rPr>
-                <w:b/>
-              </w:rPr>
-            </w:pPr>
-            <w:r>
-              <w:rPr>
-                <w:b/>
-              </w:rPr>
-              <w:t>Response:</w:t>
-            </w:r>
-          </w:p>
-          <w:p>
-            <w:r>
-              <w:t xml:space="preserve">- </w:t>
-            </w:r>
-            <w:proofErr w:type="spellStart"/>
-            <w:r>
-              <w:t>List</w:t>
-            </w:r>
-            <w:proofErr w:type="spellEnd"/>
-            <w:r>
-              <w:t>&lt;</w:t>
-            </w:r>
-            <w:proofErr w:type="spellStart"/>
+            <w:r>
+              <w:t>List&lt;</w:t>
+            </w:r>
             <w:r>
               <w:t>IntencionCompraVenta</w:t>
             </w:r>
-            <w:proofErr w:type="spellEnd"/>
             <w:r>
               <w:t>&gt;</w:t>
             </w:r>
@@ -1259,7 +1174,6 @@
                 <w:b/>
               </w:rPr>
             </w:pPr>
-            <w:proofErr w:type="spellStart"/>
             <w:r>
               <w:rPr>
                 <w:b/>
@@ -1272,7 +1186,6 @@
               </w:rPr>
               <w:t>obarCancelarIntencionFabricante</w:t>
             </w:r>
-            <w:proofErr w:type="spellEnd"/>
           </w:p>
           <w:p>
             <w:pPr>
@@ -1321,43 +1234,22 @@
                 <w:b/>
               </w:rPr>
             </w:pPr>
-            <w:proofErr w:type="spellStart"/>
-            <w:r>
-              <w:rPr>
-                <w:b/>
-              </w:rPr>
-              <w:t>Param</w:t>
-            </w:r>
-            <w:proofErr w:type="spellEnd"/>
-            <w:r>
-              <w:rPr>
-                <w:b/>
-              </w:rPr>
-              <w:t>:</w:t>
-            </w:r>
-          </w:p>
-          <w:p>
-            <w:r>
-              <w:t>-</w:t>
-            </w:r>
-            <w:proofErr w:type="spellStart"/>
-            <w:r>
-              <w:t>IntencionCompraVenta</w:t>
-            </w:r>
-            <w:proofErr w:type="spellEnd"/>
+            <w:r>
+              <w:rPr>
+                <w:b/>
+              </w:rPr>
+              <w:t>Param:</w:t>
+            </w:r>
+          </w:p>
+          <w:p>
+            <w:r>
+              <w:t>-IntencionCompraVenta</w:t>
+            </w:r>
             <w:r>
               <w:t xml:space="preserve"> </w:t>
             </w:r>
             <w:r>
-              <w:t>(</w:t>
-            </w:r>
-            <w:proofErr w:type="spellStart"/>
-            <w:r>
-              <w:t>NumSeguimiento</w:t>
-            </w:r>
-            <w:proofErr w:type="spellEnd"/>
-            <w:r>
-              <w:t>, estado)</w:t>
+              <w:t>(NumSeguimiento, estado)</w:t>
             </w:r>
           </w:p>
           <w:p>
@@ -1374,11 +1266,9 @@
             </w:r>
           </w:p>
           <w:p>
-            <w:proofErr w:type="spellStart"/>
             <w:r>
               <w:t>Void</w:t>
             </w:r>
-            <w:proofErr w:type="spellEnd"/>
           </w:p>
         </w:tc>
         <w:tc>
@@ -1419,21 +1309,13 @@
                 <w:b/>
               </w:rPr>
             </w:pPr>
-            <w:proofErr w:type="spellStart"/>
             <w:r>
               <w:rPr>
                 <w:b/>
               </w:rPr>
               <w:lastRenderedPageBreak/>
-              <w:t>aprobarCancelarIntencion</w:t>
-            </w:r>
-            <w:r>
-              <w:rPr>
-                <w:b/>
-              </w:rPr>
-              <w:t>Comercio</w:t>
-            </w:r>
-            <w:proofErr w:type="spellEnd"/>
+              <w:t>aprobarCancelarIntencionComercio</w:t>
+            </w:r>
           </w:p>
         </w:tc>
         <w:tc>
@@ -1460,40 +1342,19 @@
                 <w:b/>
               </w:rPr>
             </w:pPr>
-            <w:proofErr w:type="spellStart"/>
-            <w:r>
-              <w:rPr>
-                <w:b/>
-              </w:rPr>
-              <w:t>Param</w:t>
-            </w:r>
-            <w:proofErr w:type="spellEnd"/>
-            <w:r>
-              <w:rPr>
-                <w:b/>
-              </w:rPr>
-              <w:t>:</w:t>
-            </w:r>
-          </w:p>
-          <w:p>
-            <w:r>
-              <w:t>-</w:t>
-            </w:r>
-            <w:proofErr w:type="spellStart"/>
-            <w:r>
-              <w:t>IntencionCompraVenta</w:t>
-            </w:r>
-            <w:proofErr w:type="spellEnd"/>
-            <w:r>
-              <w:t xml:space="preserve"> (</w:t>
-            </w:r>
-            <w:proofErr w:type="spellStart"/>
-            <w:r>
-              <w:t>NumSeguimiento</w:t>
-            </w:r>
-            <w:proofErr w:type="spellEnd"/>
-            <w:r>
-              <w:t>, estado)</w:t>
+            <w:r>
+              <w:rPr>
+                <w:b/>
+              </w:rPr>
+              <w:t>Param:</w:t>
+            </w:r>
+          </w:p>
+          <w:p>
+            <w:r>
+              <w:t>-IntencionCompraVenta</w:t>
+            </w:r>
+            <w:r>
+              <w:t xml:space="preserve"> (NumSeguimiento, estado)</w:t>
             </w:r>
           </w:p>
           <w:p>
@@ -1510,11 +1371,9 @@
             </w:r>
           </w:p>
           <w:p>
-            <w:proofErr w:type="spellStart"/>
             <w:r>
               <w:t>Void</w:t>
             </w:r>
-            <w:proofErr w:type="spellEnd"/>
           </w:p>
         </w:tc>
         <w:tc>
@@ -1554,14 +1413,12 @@
                 <w:b/>
               </w:rPr>
             </w:pPr>
-            <w:proofErr w:type="spellStart"/>
             <w:r>
               <w:rPr>
                 <w:b/>
               </w:rPr>
               <w:t>cambiarEstadoIntencionCompraVenta</w:t>
             </w:r>
-            <w:proofErr w:type="spellEnd"/>
           </w:p>
         </w:tc>
         <w:tc>
@@ -1585,40 +1442,19 @@
                 <w:b/>
               </w:rPr>
             </w:pPr>
-            <w:proofErr w:type="spellStart"/>
-            <w:r>
-              <w:rPr>
-                <w:b/>
-              </w:rPr>
-              <w:t>Param</w:t>
-            </w:r>
-            <w:proofErr w:type="spellEnd"/>
-            <w:r>
-              <w:rPr>
-                <w:b/>
-              </w:rPr>
-              <w:t>:</w:t>
+            <w:r>
+              <w:rPr>
+                <w:b/>
+              </w:rPr>
+              <w:t>Param:</w:t>
             </w:r>
           </w:p>
           <w:p>
             <w:r>
               <w:t xml:space="preserve">- </w:t>
             </w:r>
-            <w:proofErr w:type="spellStart"/>
-            <w:r>
-              <w:t>IntencionCompraVenta</w:t>
-            </w:r>
-            <w:proofErr w:type="spellEnd"/>
-            <w:r>
-              <w:t>(</w:t>
-            </w:r>
-            <w:proofErr w:type="spellStart"/>
-            <w:r>
-              <w:t>numSeguimiento</w:t>
-            </w:r>
-            <w:proofErr w:type="spellEnd"/>
-            <w:r>
-              <w:t>, Estado)</w:t>
+            <w:r>
+              <w:t>IntencionCompraVenta(numSeguimiento, Estado)</w:t>
             </w:r>
           </w:p>
           <w:p>
@@ -1630,11 +1466,9 @@
             </w:r>
           </w:p>
           <w:p>
-            <w:proofErr w:type="spellStart"/>
             <w:r>
               <w:t>Void</w:t>
             </w:r>
-            <w:proofErr w:type="spellEnd"/>
           </w:p>
         </w:tc>
         <w:tc>
@@ -1703,32 +1537,16 @@
                 <w:b/>
               </w:rPr>
             </w:pPr>
-            <w:proofErr w:type="spellStart"/>
-            <w:r>
-              <w:rPr>
-                <w:b/>
-              </w:rPr>
-              <w:t>Param</w:t>
-            </w:r>
-            <w:proofErr w:type="spellEnd"/>
-            <w:r>
-              <w:rPr>
-                <w:b/>
-              </w:rPr>
-              <w:t>:</w:t>
-            </w:r>
-          </w:p>
-          <w:p>
-            <w:r>
-              <w:t xml:space="preserve">- </w:t>
-            </w:r>
-            <w:proofErr w:type="spellStart"/>
-            <w:r>
-              <w:t>Nit</w:t>
-            </w:r>
-            <w:proofErr w:type="spellEnd"/>
-            <w:r>
-              <w:t xml:space="preserve"> comercio</w:t>
+            <w:r>
+              <w:rPr>
+                <w:b/>
+              </w:rPr>
+              <w:t>Param:</w:t>
+            </w:r>
+          </w:p>
+          <w:p>
+            <w:r>
+              <w:t>- Nit comercio</w:t>
             </w:r>
           </w:p>
           <w:p>
@@ -1746,23 +1564,7 @@
           </w:p>
           <w:p>
             <w:r>
-              <w:t xml:space="preserve">- </w:t>
-            </w:r>
-            <w:proofErr w:type="spellStart"/>
-            <w:r>
-              <w:t>List</w:t>
-            </w:r>
-            <w:proofErr w:type="spellEnd"/>
-            <w:r>
-              <w:t>&lt;</w:t>
-            </w:r>
-            <w:proofErr w:type="spellStart"/>
-            <w:r>
-              <w:t>IntencionCompra</w:t>
-            </w:r>
-            <w:proofErr w:type="spellEnd"/>
-            <w:r>
-              <w:t>&gt;</w:t>
+              <w:t>- List&lt;IntencionCompra&gt;</w:t>
             </w:r>
           </w:p>
         </w:tc>
@@ -1803,14 +1605,12 @@
                 <w:b/>
               </w:rPr>
             </w:pPr>
-            <w:proofErr w:type="spellStart"/>
             <w:r>
               <w:rPr>
                 <w:b/>
               </w:rPr>
               <w:t>consultarIntecionCompraVentaPorIntencionCompra</w:t>
             </w:r>
-            <w:proofErr w:type="spellEnd"/>
           </w:p>
         </w:tc>
         <w:tc>
@@ -1834,30 +1634,17 @@
                 <w:b/>
               </w:rPr>
             </w:pPr>
-            <w:proofErr w:type="spellStart"/>
-            <w:r>
-              <w:rPr>
-                <w:b/>
-              </w:rPr>
-              <w:t>Param</w:t>
-            </w:r>
-            <w:proofErr w:type="spellEnd"/>
-            <w:r>
-              <w:rPr>
-                <w:b/>
-              </w:rPr>
-              <w:t>:</w:t>
-            </w:r>
-          </w:p>
-          <w:p>
-            <w:r>
-              <w:t xml:space="preserve">- </w:t>
-            </w:r>
-            <w:proofErr w:type="spellStart"/>
-            <w:r>
-              <w:t>numSeguimientoIntencionCompra</w:t>
-            </w:r>
-            <w:proofErr w:type="spellEnd"/>
+            <w:r>
+              <w:rPr>
+                <w:b/>
+              </w:rPr>
+              <w:t>Param:</w:t>
+            </w:r>
+          </w:p>
+          <w:p>
+            <w:r>
+              <w:t>- numSeguimientoIntencionCompra</w:t>
+            </w:r>
           </w:p>
           <w:p>
             <w:pPr>
@@ -1874,13 +1661,8 @@
           </w:p>
           <w:p>
             <w:r>
-              <w:t xml:space="preserve">- </w:t>
-            </w:r>
-            <w:proofErr w:type="spellStart"/>
-            <w:r>
-              <w:t>IntencionCompraVenta</w:t>
-            </w:r>
-            <w:proofErr w:type="spellEnd"/>
+              <w:t>- IntencionCompraVenta</w:t>
+            </w:r>
           </w:p>
         </w:tc>
         <w:tc>
@@ -1920,14 +1702,12 @@
                 <w:b/>
               </w:rPr>
             </w:pPr>
-            <w:proofErr w:type="spellStart"/>
             <w:r>
               <w:rPr>
                 <w:b/>
               </w:rPr>
               <w:t>crearIntecionCompra</w:t>
             </w:r>
-            <w:proofErr w:type="spellEnd"/>
           </w:p>
         </w:tc>
         <w:tc>
@@ -1951,29 +1731,16 @@
                 <w:b/>
               </w:rPr>
             </w:pPr>
-            <w:proofErr w:type="spellStart"/>
-            <w:r>
-              <w:rPr>
-                <w:b/>
-              </w:rPr>
-              <w:t>Param</w:t>
-            </w:r>
-            <w:proofErr w:type="spellEnd"/>
-            <w:r>
-              <w:rPr>
-                <w:b/>
-              </w:rPr>
-              <w:t>:</w:t>
-            </w:r>
-          </w:p>
-          <w:p>
-            <w:proofErr w:type="spellStart"/>
-            <w:r>
-              <w:t>IntencionCompra</w:t>
-            </w:r>
-            <w:proofErr w:type="spellEnd"/>
-            <w:r>
-              <w:t xml:space="preserve"> (Comercio, Producto, Cantidad, Fecha creación, Fecha vencimiento)</w:t>
+            <w:r>
+              <w:rPr>
+                <w:b/>
+              </w:rPr>
+              <w:t>Param:</w:t>
+            </w:r>
+          </w:p>
+          <w:p>
+            <w:r>
+              <w:t>IntencionCompra (Comercio, Producto, Cantidad, Fecha creación, Fecha vencimiento)</w:t>
             </w:r>
           </w:p>
           <w:p>
@@ -1990,21 +1757,8 @@
             </w:r>
           </w:p>
           <w:p>
-            <w:proofErr w:type="spellStart"/>
-            <w:r>
-              <w:t>IntencionCompra</w:t>
-            </w:r>
-            <w:proofErr w:type="spellEnd"/>
-            <w:r>
-              <w:t xml:space="preserve"> (</w:t>
-            </w:r>
-            <w:proofErr w:type="spellStart"/>
-            <w:r>
-              <w:t>NumSeguimiento</w:t>
-            </w:r>
-            <w:proofErr w:type="spellEnd"/>
-            <w:r>
-              <w:t>)</w:t>
+            <w:r>
+              <w:t>IntencionCompra (NumSeguimiento)</w:t>
             </w:r>
           </w:p>
           <w:p>
@@ -2023,15 +1777,7 @@
           </w:p>
           <w:p>
             <w:r>
-              <w:t xml:space="preserve">Este servicio debe crear internamente la </w:t>
-            </w:r>
-            <w:proofErr w:type="spellStart"/>
-            <w:r>
-              <w:t>intencion</w:t>
-            </w:r>
-            <w:proofErr w:type="spellEnd"/>
-            <w:r>
-              <w:t xml:space="preserve"> de compra venta</w:t>
+              <w:t>Este servicio debe crear internamente la intencion de compra venta</w:t>
             </w:r>
           </w:p>
         </w:tc>
@@ -2073,7 +1819,6 @@
                 <w:b/>
               </w:rPr>
             </w:pPr>
-            <w:proofErr w:type="spellStart"/>
             <w:r>
               <w:rPr>
                 <w:b/>
@@ -2081,7 +1826,6 @@
               <w:lastRenderedPageBreak/>
               <w:t>buscarMatchBolsa</w:t>
             </w:r>
-            <w:proofErr w:type="spellEnd"/>
           </w:p>
         </w:tc>
         <w:tc>
@@ -2100,86 +1844,40 @@
                 <w:b/>
               </w:rPr>
             </w:pPr>
-            <w:proofErr w:type="spellStart"/>
             <w:r>
               <w:rPr>
                 <w:b/>
               </w:rPr>
               <w:t>Param</w:t>
             </w:r>
-            <w:proofErr w:type="spellEnd"/>
-          </w:p>
-          <w:p>
-            <w:proofErr w:type="spellStart"/>
+          </w:p>
+          <w:p>
+            <w:r>
+              <w:t>IntencionCompraVenta(IntencionCompra)</w:t>
+            </w:r>
+          </w:p>
+          <w:p>
+            <w:pPr>
+              <w:rPr>
+                <w:b/>
+              </w:rPr>
+            </w:pPr>
+            <w:r>
+              <w:rPr>
+                <w:b/>
+              </w:rPr>
+              <w:t>Response</w:t>
+            </w:r>
+          </w:p>
+          <w:p>
+            <w:r>
+              <w:t xml:space="preserve">MatcCompraVenta(ConfirmacionMatch, </w:t>
+            </w:r>
             <w:r>
               <w:t>IntencionCompraVenta</w:t>
             </w:r>
-            <w:proofErr w:type="spellEnd"/>
-            <w:r>
-              <w:t>(</w:t>
-            </w:r>
-            <w:proofErr w:type="spellStart"/>
-            <w:r>
-              <w:t>IntencionCompra</w:t>
-            </w:r>
-            <w:proofErr w:type="spellEnd"/>
-            <w:r>
-              <w:t>)</w:t>
-            </w:r>
-          </w:p>
-          <w:p>
-            <w:pPr>
-              <w:rPr>
-                <w:b/>
-              </w:rPr>
-            </w:pPr>
-            <w:r>
-              <w:rPr>
-                <w:b/>
-              </w:rPr>
-              <w:t>Response</w:t>
-            </w:r>
-          </w:p>
-          <w:p>
-            <w:proofErr w:type="spellStart"/>
-            <w:r>
-              <w:t>MatcCompraVenta</w:t>
-            </w:r>
-            <w:proofErr w:type="spellEnd"/>
-            <w:r>
-              <w:t>(</w:t>
-            </w:r>
-            <w:proofErr w:type="spellStart"/>
-            <w:r>
-              <w:t>ConfirmacionMatch</w:t>
-            </w:r>
-            <w:proofErr w:type="spellEnd"/>
-            <w:r>
-              <w:t xml:space="preserve">, </w:t>
-            </w:r>
-            <w:proofErr w:type="spellStart"/>
-            <w:r>
-              <w:t>IntencionCompraVenta</w:t>
-            </w:r>
-            <w:proofErr w:type="spellEnd"/>
-            <w:r>
-              <w:t>(</w:t>
-            </w:r>
-            <w:proofErr w:type="spellStart"/>
-            <w:r>
-              <w:t>IntencionCompra</w:t>
-            </w:r>
-            <w:proofErr w:type="spellEnd"/>
-            <w:r>
-              <w:t xml:space="preserve">, </w:t>
-            </w:r>
-            <w:proofErr w:type="spellStart"/>
-            <w:r>
-              <w:t>IntencionVenta</w:t>
-            </w:r>
-            <w:proofErr w:type="spellEnd"/>
-            <w:r>
-              <w:t>))</w:t>
+            <w:r>
+              <w:t>(IntencionCompra, IntencionVenta))</w:t>
             </w:r>
           </w:p>
         </w:tc>
@@ -2220,14 +1918,12 @@
                 <w:b/>
               </w:rPr>
             </w:pPr>
-            <w:proofErr w:type="spellStart"/>
             <w:r>
               <w:rPr>
                 <w:b/>
               </w:rPr>
               <w:t>consultarIntencionCompraVenta</w:t>
             </w:r>
-            <w:proofErr w:type="spellEnd"/>
           </w:p>
         </w:tc>
         <w:tc>
@@ -2246,21 +1942,17 @@
                 <w:b/>
               </w:rPr>
             </w:pPr>
-            <w:proofErr w:type="spellStart"/>
             <w:r>
               <w:rPr>
                 <w:b/>
               </w:rPr>
               <w:t>Param</w:t>
             </w:r>
-            <w:proofErr w:type="spellEnd"/>
-          </w:p>
-          <w:p>
-            <w:proofErr w:type="spellStart"/>
+          </w:p>
+          <w:p>
             <w:r>
               <w:t>numeroSeguimiento</w:t>
             </w:r>
-            <w:proofErr w:type="spellEnd"/>
           </w:p>
           <w:p>
             <w:pPr>
@@ -2276,13 +1968,8 @@
             </w:r>
           </w:p>
           <w:p>
-            <w:proofErr w:type="spellStart"/>
-            <w:r>
-              <w:t>IntencionCompraVenta</w:t>
-            </w:r>
-            <w:proofErr w:type="spellEnd"/>
-            <w:r>
-              <w:t>(Completa)</w:t>
+            <w:r>
+              <w:t>IntencionCompraVenta(Completa)</w:t>
             </w:r>
           </w:p>
         </w:tc>
@@ -2355,13 +2042,8 @@
         </w:numPr>
       </w:pPr>
       <w:r>
-        <w:t xml:space="preserve">Configuraciones en BUS de los nuevos servicios de la aplicación legado </w:t>
+        <w:t>Configuraciones en BUS de los nuevos servicios de la aplicación legado StockManager</w:t>
       </w:r>
-      <w:proofErr w:type="spellStart"/>
-      <w:r>
-        <w:t>StockManager</w:t>
-      </w:r>
-      <w:proofErr w:type="spellEnd"/>
     </w:p>
     <w:p>
       <w:pPr>
@@ -2384,21 +2066,8 @@
         </w:numPr>
       </w:pPr>
       <w:r>
-        <w:t xml:space="preserve">Consultar productos de </w:t>
+        <w:t>Consultar productos de AdminCotización se debe pasar a AdminCliente</w:t>
       </w:r>
-      <w:proofErr w:type="spellStart"/>
-      <w:r>
-        <w:t>AdminCotización</w:t>
-      </w:r>
-      <w:proofErr w:type="spellEnd"/>
-      <w:r>
-        <w:t xml:space="preserve"> se debe pasar a </w:t>
-      </w:r>
-      <w:proofErr w:type="spellStart"/>
-      <w:r>
-        <w:t>AdminCliente</w:t>
-      </w:r>
-      <w:proofErr w:type="spellEnd"/>
     </w:p>
     <w:p>
       <w:pPr>
@@ -2409,31 +2078,7 @@
         </w:numPr>
       </w:pPr>
       <w:r>
-        <w:t xml:space="preserve">El </w:t>
-      </w:r>
-      <w:proofErr w:type="spellStart"/>
-      <w:r>
-        <w:t>request</w:t>
-      </w:r>
-      <w:proofErr w:type="spellEnd"/>
-      <w:r>
-        <w:t xml:space="preserve"> hacia </w:t>
-      </w:r>
-      <w:proofErr w:type="spellStart"/>
-      <w:r>
-        <w:t>AdminCliente</w:t>
-      </w:r>
-      <w:proofErr w:type="spellEnd"/>
-      <w:r>
-        <w:t xml:space="preserve"> debe ser con el canónico, y posteriormente para invocar a los procesos BPEL se debe hacer la transformación, esto para el servicio de </w:t>
-      </w:r>
-      <w:proofErr w:type="spellStart"/>
-      <w:r>
-        <w:t>procesoBolsa</w:t>
-      </w:r>
-      <w:proofErr w:type="spellEnd"/>
-      <w:r>
-        <w:t>.</w:t>
+        <w:t>El request hacia AdminCliente debe ser con el canónico, y posteriormente para invocar a los procesos BPEL se debe hacer la transformación, esto para el servicio de procesoBolsa.</w:t>
       </w:r>
     </w:p>
     <w:p>
@@ -2469,14 +2114,12 @@
           <w:b/>
         </w:rPr>
       </w:pPr>
-      <w:proofErr w:type="spellStart"/>
       <w:r>
         <w:rPr>
           <w:b/>
         </w:rPr>
         <w:t>IntencionVenta</w:t>
       </w:r>
-      <w:proofErr w:type="spellEnd"/>
     </w:p>
     <w:p>
       <w:pPr>
@@ -2484,11 +2127,9 @@
         <w:ind w:left="1416"/>
         <w:contextualSpacing/>
       </w:pPr>
-      <w:proofErr w:type="spellStart"/>
       <w:r>
         <w:t>Num</w:t>
       </w:r>
-      <w:proofErr w:type="spellEnd"/>
       <w:r>
         <w:t xml:space="preserve"> Seguimiento</w:t>
       </w:r>
@@ -2567,14 +2208,12 @@
           <w:b/>
         </w:rPr>
       </w:pPr>
-      <w:proofErr w:type="spellStart"/>
       <w:r>
         <w:rPr>
           <w:b/>
         </w:rPr>
         <w:t>IntencionCompraVenta</w:t>
       </w:r>
-      <w:proofErr w:type="spellEnd"/>
     </w:p>
     <w:p>
       <w:pPr>
@@ -2582,13 +2221,8 @@
         <w:ind w:left="1416"/>
         <w:contextualSpacing/>
       </w:pPr>
-      <w:proofErr w:type="spellStart"/>
       <w:r>
-        <w:t>Num</w:t>
-      </w:r>
-      <w:proofErr w:type="spellEnd"/>
-      <w:r>
-        <w:t xml:space="preserve"> seguimiento</w:t>
+        <w:t>Num seguimiento</w:t>
       </w:r>
     </w:p>
     <w:p>
@@ -2597,13 +2231,8 @@
         <w:ind w:left="1416"/>
         <w:contextualSpacing/>
       </w:pPr>
-      <w:proofErr w:type="spellStart"/>
       <w:r>
-        <w:t>IntencionCompra</w:t>
-      </w:r>
-      <w:proofErr w:type="spellEnd"/>
-      <w:r>
-        <w:t xml:space="preserve"> (Canónico)</w:t>
+        <w:t>IntencionCompra (Canónico)</w:t>
       </w:r>
     </w:p>
     <w:p>
@@ -2612,13 +2241,8 @@
         <w:ind w:left="1416"/>
         <w:contextualSpacing/>
       </w:pPr>
-      <w:proofErr w:type="spellStart"/>
       <w:r>
-        <w:t>IntencionVenta</w:t>
-      </w:r>
-      <w:proofErr w:type="spellEnd"/>
-      <w:r>
-        <w:t xml:space="preserve"> (Canónico)</w:t>
+        <w:t>IntencionVenta (Canónico)</w:t>
       </w:r>
     </w:p>
     <w:p>
@@ -2667,14 +2291,12 @@
           <w:b/>
         </w:rPr>
       </w:pPr>
-      <w:proofErr w:type="spellStart"/>
       <w:r>
         <w:rPr>
           <w:b/>
         </w:rPr>
         <w:t>IntencionCompra</w:t>
       </w:r>
-      <w:proofErr w:type="spellEnd"/>
     </w:p>
     <w:p>
       <w:pPr>
@@ -2682,11 +2304,9 @@
         <w:ind w:left="1416"/>
         <w:contextualSpacing/>
       </w:pPr>
-      <w:proofErr w:type="spellStart"/>
       <w:r>
         <w:t>NumSeguimiento</w:t>
       </w:r>
-      <w:proofErr w:type="spellEnd"/>
     </w:p>
     <w:p>
       <w:pPr>
@@ -2864,7 +2484,6 @@
                 <w:b/>
               </w:rPr>
             </w:pPr>
-            <w:proofErr w:type="spellStart"/>
             <w:r>
               <w:rPr>
                 <w:b/>
@@ -2877,7 +2496,6 @@
               </w:rPr>
               <w:t>Bolsa</w:t>
             </w:r>
-            <w:proofErr w:type="spellEnd"/>
           </w:p>
         </w:tc>
         <w:tc>
@@ -2913,7 +2531,73 @@
         </w:rPr>
       </w:pPr>
     </w:p>
-    <w:p/>
+    <w:p>
+      <w:pPr>
+        <w:rPr>
+          <w:noProof/>
+          <w:lang w:eastAsia="es-MX"/>
+        </w:rPr>
+      </w:pPr>
+    </w:p>
+    <w:p>
+      <w:pPr>
+        <w:jc w:val="center"/>
+      </w:pPr>
+      <w:r>
+        <w:rPr>
+          <w:noProof/>
+          <w:lang w:eastAsia="es-MX"/>
+        </w:rPr>
+        <w:drawing>
+          <wp:inline distT="0" distB="0" distL="0" distR="0">
+            <wp:extent cx="4336874" cy="3859721"/>
+            <wp:effectExtent l="0" t="9207" r="0" b="0"/>
+            <wp:docPr id="1" name="Imagen 1"/>
+            <wp:cNvGraphicFramePr>
+              <a:graphicFrameLocks xmlns:a="http://schemas.openxmlformats.org/drawingml/2006/main" noChangeAspect="1"/>
+            </wp:cNvGraphicFramePr>
+            <a:graphic xmlns:a="http://schemas.openxmlformats.org/drawingml/2006/main">
+              <a:graphicData uri="http://schemas.openxmlformats.org/drawingml/2006/picture">
+                <pic:pic xmlns:pic="http://schemas.openxmlformats.org/drawingml/2006/picture">
+                  <pic:nvPicPr>
+                    <pic:cNvPr id="1" name="20130831_164756.jpg"/>
+                    <pic:cNvPicPr/>
+                  </pic:nvPicPr>
+                  <pic:blipFill rotWithShape="1">
+                    <a:blip r:embed="rId10" cstate="print">
+                      <a:extLst>
+                        <a:ext uri="{28A0092B-C50C-407E-A947-70E740481C1C}">
+                          <a14:useLocalDpi xmlns:a14="http://schemas.microsoft.com/office/drawing/2010/main" val="0"/>
+                        </a:ext>
+                      </a:extLst>
+                    </a:blip>
+                    <a:srcRect l="15722"/>
+                    <a:stretch/>
+                  </pic:blipFill>
+                  <pic:spPr bwMode="auto">
+                    <a:xfrm rot="5400000">
+                      <a:off x="0" y="0"/>
+                      <a:ext cx="4339145" cy="3861742"/>
+                    </a:xfrm>
+                    <a:prstGeom prst="rect">
+                      <a:avLst/>
+                    </a:prstGeom>
+                    <a:ln>
+                      <a:noFill/>
+                    </a:ln>
+                    <a:extLst>
+                      <a:ext uri="{53640926-AAD7-44D8-BBD7-CCE9431645EC}">
+                        <a14:shadowObscured xmlns:a14="http://schemas.microsoft.com/office/drawing/2010/main"/>
+                      </a:ext>
+                    </a:extLst>
+                  </pic:spPr>
+                </pic:pic>
+              </a:graphicData>
+            </a:graphic>
+          </wp:inline>
+        </w:drawing>
+      </w:r>
+    </w:p>
     <w:p>
       <w:pPr>
         <w:rPr>
@@ -2933,13 +2617,6 @@
         </w:rPr>
         <w:br w:type="page"/>
       </w:r>
-    </w:p>
-    <w:p>
-      <w:pPr>
-        <w:rPr>
-          <w:b/>
-        </w:rPr>
-      </w:pPr>
     </w:p>
     <w:tbl>
       <w:tblPr>
@@ -2966,14 +2643,15 @@
                 <w:b/>
               </w:rPr>
             </w:pPr>
-            <w:proofErr w:type="spellStart"/>
-            <w:r>
-              <w:rPr>
-                <w:b/>
-              </w:rPr>
+            <w:bookmarkStart w:id="0" w:name="_GoBack"/>
+            <w:bookmarkEnd w:id="0"/>
+            <w:r>
+              <w:rPr>
+                <w:b/>
+              </w:rPr>
+              <w:lastRenderedPageBreak/>
               <w:t>Porlets</w:t>
             </w:r>
-            <w:proofErr w:type="spellEnd"/>
           </w:p>
         </w:tc>
       </w:tr>
@@ -3083,14 +2761,12 @@
                 <w:b/>
               </w:rPr>
             </w:pPr>
-            <w:proofErr w:type="spellStart"/>
             <w:r>
               <w:rPr>
                 <w:b/>
               </w:rPr>
               <w:t>IntencionVenta</w:t>
             </w:r>
-            <w:proofErr w:type="spellEnd"/>
           </w:p>
         </w:tc>
         <w:tc>
@@ -3098,11 +2774,9 @@
             <w:tcW w:w="2708" w:type="dxa"/>
           </w:tcPr>
           <w:p>
-            <w:proofErr w:type="spellStart"/>
             <w:r>
               <w:t>ConsultarIntencionesVenta</w:t>
             </w:r>
-            <w:proofErr w:type="spellEnd"/>
           </w:p>
         </w:tc>
         <w:tc>
@@ -3144,14 +2818,12 @@
             </w:r>
           </w:p>
           <w:p>
-            <w:proofErr w:type="spellStart"/>
             <w:r>
               <w:t>AdminBolsa.</w:t>
             </w:r>
             <w:r>
               <w:t>consultarIntencionesVenta</w:t>
             </w:r>
-            <w:proofErr w:type="spellEnd"/>
           </w:p>
           <w:p/>
         </w:tc>
@@ -3185,11 +2857,9 @@
             <w:tcW w:w="2708" w:type="dxa"/>
           </w:tcPr>
           <w:p>
-            <w:proofErr w:type="spellStart"/>
             <w:r>
               <w:t>RegistrarIntencionVenta</w:t>
             </w:r>
-            <w:proofErr w:type="spellEnd"/>
           </w:p>
         </w:tc>
         <w:tc>
@@ -3240,21 +2910,17 @@
             </w:r>
           </w:p>
           <w:p>
-            <w:proofErr w:type="spellStart"/>
             <w:r>
               <w:t>AdminBolsa.registrarIntencionVenta</w:t>
             </w:r>
-            <w:proofErr w:type="spellEnd"/>
-          </w:p>
-          <w:p>
-            <w:proofErr w:type="spellStart"/>
+          </w:p>
+          <w:p>
             <w:r>
               <w:t>AdminCliente.</w:t>
             </w:r>
             <w:r>
               <w:t>getProductosByUsername</w:t>
             </w:r>
-            <w:proofErr w:type="spellEnd"/>
           </w:p>
         </w:tc>
         <w:tc>
@@ -3303,25 +2969,12 @@
           </w:p>
           <w:p>
             <w:r>
-              <w:t xml:space="preserve">- </w:t>
-            </w:r>
-            <w:proofErr w:type="spellStart"/>
-            <w:r>
-              <w:t>Num</w:t>
-            </w:r>
-            <w:proofErr w:type="spellEnd"/>
-            <w:r>
-              <w:t>. seguimiento</w:t>
-            </w:r>
-          </w:p>
-          <w:p>
-            <w:r>
-              <w:t>- Com</w:t>
-            </w:r>
-            <w:bookmarkStart w:id="0" w:name="_GoBack"/>
-            <w:bookmarkEnd w:id="0"/>
-            <w:r>
-              <w:t>ercio</w:t>
+              <w:t>- Num. seguimiento</w:t>
+            </w:r>
+          </w:p>
+          <w:p>
+            <w:r>
+              <w:t>- Comercio</w:t>
             </w:r>
           </w:p>
           <w:p>
@@ -3404,11 +3057,9 @@
             <w:tcW w:w="2708" w:type="dxa"/>
           </w:tcPr>
           <w:p>
-            <w:proofErr w:type="spellStart"/>
             <w:r>
               <w:t>ConsultarIntencionesCompra</w:t>
             </w:r>
-            <w:proofErr w:type="spellEnd"/>
           </w:p>
         </w:tc>
         <w:tc>
@@ -3422,15 +3073,7 @@
           </w:p>
           <w:p>
             <w:r>
-              <w:t xml:space="preserve">- </w:t>
-            </w:r>
-            <w:proofErr w:type="spellStart"/>
-            <w:r>
-              <w:t>Num</w:t>
-            </w:r>
-            <w:proofErr w:type="spellEnd"/>
-            <w:r>
-              <w:t xml:space="preserve"> seguimiento</w:t>
+              <w:t>- Num seguimiento</w:t>
             </w:r>
           </w:p>
           <w:p>
@@ -3495,11 +3138,11 @@
           </w:tcPr>
           <w:p>
             <w:r>
-              <w:t xml:space="preserve">Ver detalle y registrar </w:t>
+              <w:t xml:space="preserve">Ver detalle y registrar aprobación / rechazo </w:t>
             </w:r>
             <w:r>
               <w:lastRenderedPageBreak/>
-              <w:t>aprobación / rechazo intención compra/venta</w:t>
+              <w:t>intención compra/venta</w:t>
             </w:r>
           </w:p>
           <w:p/>
@@ -3511,11 +3154,11 @@
           <w:p>
             <w:r>
               <w:lastRenderedPageBreak/>
-              <w:t xml:space="preserve">Permite ver el detalle de la intención </w:t>
+              <w:t xml:space="preserve">Permite ver el detalle de la intención de compra venta asociada a una </w:t>
             </w:r>
             <w:r>
               <w:lastRenderedPageBreak/>
-              <w:t>de compra venta asociada a una intención de compra y también aprobarla o rechazarla por parte del comercio, tiene los campos:</w:t>
+              <w:t>intención de compra y también aprobarla o rechazarla por parte del comercio, tiene los campos:</w:t>
             </w:r>
           </w:p>
           <w:p>
@@ -3619,8 +3262,8 @@
     </w:tbl>
     <w:p/>
     <w:sectPr>
-      <w:headerReference w:type="default" r:id="rId10"/>
-      <w:footerReference w:type="default" r:id="rId11"/>
+      <w:headerReference w:type="default" r:id="rId11"/>
+      <w:footerReference w:type="default" r:id="rId12"/>
       <w:pgSz w:w="12240" w:h="15840"/>
       <w:pgMar w:top="1417" w:right="1701" w:bottom="1417" w:left="1701" w:header="708" w:footer="708" w:gutter="0"/>
       <w:cols w:space="708"/>
@@ -3686,7 +3329,7 @@
             <w:noProof/>
             <w:lang w:val="es-ES"/>
           </w:rPr>
-          <w:t>8</w:t>
+          <w:t>6</w:t>
         </w:r>
         <w:r>
           <w:fldChar w:fldCharType="end"/>
@@ -4618,6 +4261,7 @@
   <w:style w:type="character" w:default="1" w:styleId="Fuentedeprrafopredeter">
     <w:name w:val="Default Paragraph Font"/>
     <w:uiPriority w:val="1"/>
+    <w:semiHidden/>
     <w:unhideWhenUsed/>
   </w:style>
   <w:style w:type="table" w:default="1" w:styleId="Tablanormal">
@@ -5135,7 +4779,7 @@
 </file>
 
 <file path=customXml/itemProps1.xml><?xml version="1.0" encoding="utf-8"?>
-<ds:datastoreItem xmlns:ds="http://schemas.openxmlformats.org/officeDocument/2006/customXml" ds:itemID="{DCC8B139-8E7D-48D5-A788-48163ECB5BF5}">
+<ds:datastoreItem xmlns:ds="http://schemas.openxmlformats.org/officeDocument/2006/customXml" ds:itemID="{F552C883-71E8-4FB2-81A2-0BDB69BD1950}">
   <ds:schemaRefs>
     <ds:schemaRef ds:uri="http://schemas.openxmlformats.org/officeDocument/2006/bibliography"/>
   </ds:schemaRefs>

</xml_diff>

<commit_message>
Revert "Se ajusta diseño para agregar imagen diseño bpel"
This reverts commit 96e3548b3ec065591e73339183868cf491b1b1ec.
</commit_message>
<xml_diff>
--- a/Projecto 3/Diseño/Ciclo II/DESIGN - PI4_Proyecto bolsa.docx
+++ b/Projecto 3/Diseño/Ciclo II/DESIGN - PI4_Proyecto bolsa.docx
@@ -323,13 +323,23 @@
                 <w:szCs w:val="28"/>
               </w:rPr>
             </w:pPr>
+            <w:proofErr w:type="spellStart"/>
             <w:r>
               <w:rPr>
                 <w:rFonts w:asciiTheme="minorHAnsi" w:hAnsiTheme="minorHAnsi"/>
                 <w:sz w:val="22"/>
                 <w:szCs w:val="28"/>
               </w:rPr>
-              <w:t>Maria Paula Forero</w:t>
+              <w:t>Maria</w:t>
+            </w:r>
+            <w:proofErr w:type="spellEnd"/>
+            <w:r>
+              <w:rPr>
+                <w:rFonts w:asciiTheme="minorHAnsi" w:hAnsiTheme="minorHAnsi"/>
+                <w:sz w:val="22"/>
+                <w:szCs w:val="28"/>
+              </w:rPr>
+              <w:t xml:space="preserve"> Paula Forero</w:t>
             </w:r>
           </w:p>
           <w:p>
@@ -603,7 +613,21 @@
               <w:rPr>
                 <w:b/>
               </w:rPr>
-              <w:t>Estados intencion compra/venta</w:t>
+              <w:t xml:space="preserve">Estados </w:t>
+            </w:r>
+            <w:proofErr w:type="spellStart"/>
+            <w:r>
+              <w:rPr>
+                <w:b/>
+              </w:rPr>
+              <w:t>intencion</w:t>
+            </w:r>
+            <w:proofErr w:type="spellEnd"/>
+            <w:r>
+              <w:rPr>
+                <w:b/>
+              </w:rPr>
+              <w:t xml:space="preserve"> compra/venta</w:t>
             </w:r>
           </w:p>
         </w:tc>
@@ -717,12 +741,14 @@
                 <w:b/>
               </w:rPr>
             </w:pPr>
+            <w:proofErr w:type="spellStart"/>
             <w:r>
               <w:rPr>
                 <w:b/>
               </w:rPr>
               <w:t>StockManager</w:t>
             </w:r>
+            <w:proofErr w:type="spellEnd"/>
           </w:p>
           <w:p>
             <w:pPr>
@@ -875,6 +901,7 @@
                 <w:b/>
               </w:rPr>
             </w:pPr>
+            <w:proofErr w:type="spellStart"/>
             <w:r>
               <w:rPr>
                 <w:b/>
@@ -893,6 +920,7 @@
               </w:rPr>
               <w:t>Venta</w:t>
             </w:r>
+            <w:proofErr w:type="spellEnd"/>
           </w:p>
         </w:tc>
         <w:tc>
@@ -900,19 +928,29 @@
             <w:tcW w:w="3828" w:type="dxa"/>
           </w:tcPr>
           <w:p>
+            <w:proofErr w:type="spellStart"/>
             <w:r>
               <w:rPr>
                 <w:b/>
               </w:rPr>
               <w:t>Param</w:t>
             </w:r>
+            <w:proofErr w:type="spellEnd"/>
             <w:r>
               <w:t>:</w:t>
             </w:r>
           </w:p>
           <w:p>
             <w:r>
-              <w:t>- Nit fabricante</w:t>
+              <w:t xml:space="preserve">- </w:t>
+            </w:r>
+            <w:proofErr w:type="spellStart"/>
+            <w:r>
+              <w:t>Nit</w:t>
+            </w:r>
+            <w:proofErr w:type="spellEnd"/>
+            <w:r>
+              <w:t xml:space="preserve"> fabricante</w:t>
             </w:r>
           </w:p>
           <w:p>
@@ -930,15 +968,22 @@
             <w:r>
               <w:t xml:space="preserve">- </w:t>
             </w:r>
+            <w:proofErr w:type="spellStart"/>
             <w:r>
               <w:t>List</w:t>
             </w:r>
-            <w:r>
-              <w:t>&lt;I</w:t>
+            <w:proofErr w:type="spellEnd"/>
+            <w:r>
+              <w:t>&lt;</w:t>
+            </w:r>
+            <w:proofErr w:type="spellStart"/>
+            <w:r>
+              <w:t>I</w:t>
             </w:r>
             <w:r>
               <w:t>ntencionVenta</w:t>
             </w:r>
+            <w:proofErr w:type="spellEnd"/>
             <w:r>
               <w:t>&gt;</w:t>
             </w:r>
@@ -972,12 +1017,14 @@
                 <w:b/>
               </w:rPr>
             </w:pPr>
+            <w:proofErr w:type="spellStart"/>
             <w:r>
               <w:rPr>
                 <w:b/>
               </w:rPr>
               <w:t>registrarIntencionVenta</w:t>
             </w:r>
+            <w:proofErr w:type="spellEnd"/>
           </w:p>
         </w:tc>
         <w:tc>
@@ -993,11 +1040,19 @@
                 <w:b/>
               </w:rPr>
             </w:pPr>
-            <w:r>
-              <w:rPr>
-                <w:b/>
-              </w:rPr>
-              <w:t>Param:</w:t>
+            <w:proofErr w:type="spellStart"/>
+            <w:r>
+              <w:rPr>
+                <w:b/>
+              </w:rPr>
+              <w:t>Param</w:t>
+            </w:r>
+            <w:proofErr w:type="spellEnd"/>
+            <w:r>
+              <w:rPr>
+                <w:b/>
+              </w:rPr>
+              <w:t>:</w:t>
             </w:r>
           </w:p>
           <w:p>
@@ -1030,8 +1085,13 @@
           </w:p>
           <w:p>
             <w:r>
-              <w:t>- IntencionVenta</w:t>
-            </w:r>
+              <w:t xml:space="preserve">- </w:t>
+            </w:r>
+            <w:proofErr w:type="spellStart"/>
+            <w:r>
+              <w:t>IntencionVenta</w:t>
+            </w:r>
+            <w:proofErr w:type="spellEnd"/>
           </w:p>
         </w:tc>
         <w:tc>
@@ -1068,12 +1128,14 @@
                 <w:b/>
               </w:rPr>
             </w:pPr>
+            <w:proofErr w:type="spellStart"/>
             <w:r>
               <w:rPr>
                 <w:b/>
               </w:rPr>
               <w:t>consultarIntencionesCompraVenta</w:t>
             </w:r>
+            <w:proofErr w:type="spellEnd"/>
           </w:p>
         </w:tc>
         <w:tc>
@@ -1092,16 +1154,32 @@
                 <w:b/>
               </w:rPr>
             </w:pPr>
-            <w:r>
-              <w:rPr>
-                <w:b/>
-              </w:rPr>
-              <w:t>Param:</w:t>
-            </w:r>
-          </w:p>
-          <w:p>
-            <w:r>
-              <w:t>- Nit cliente</w:t>
+            <w:proofErr w:type="spellStart"/>
+            <w:r>
+              <w:rPr>
+                <w:b/>
+              </w:rPr>
+              <w:t>Param</w:t>
+            </w:r>
+            <w:proofErr w:type="spellEnd"/>
+            <w:r>
+              <w:rPr>
+                <w:b/>
+              </w:rPr>
+              <w:t>:</w:t>
+            </w:r>
+          </w:p>
+          <w:p>
+            <w:r>
+              <w:t xml:space="preserve">- </w:t>
+            </w:r>
+            <w:proofErr w:type="spellStart"/>
+            <w:r>
+              <w:t>Nit</w:t>
+            </w:r>
+            <w:proofErr w:type="spellEnd"/>
+            <w:r>
+              <w:t xml:space="preserve"> cliente</w:t>
             </w:r>
           </w:p>
           <w:p>
@@ -1126,12 +1204,19 @@
             <w:r>
               <w:t xml:space="preserve">- </w:t>
             </w:r>
-            <w:r>
-              <w:t>List&lt;</w:t>
-            </w:r>
+            <w:proofErr w:type="spellStart"/>
+            <w:r>
+              <w:t>List</w:t>
+            </w:r>
+            <w:proofErr w:type="spellEnd"/>
+            <w:r>
+              <w:t>&lt;</w:t>
+            </w:r>
+            <w:proofErr w:type="spellStart"/>
             <w:r>
               <w:t>IntencionCompraVenta</w:t>
             </w:r>
+            <w:proofErr w:type="spellEnd"/>
             <w:r>
               <w:t>&gt;</w:t>
             </w:r>
@@ -1174,6 +1259,7 @@
                 <w:b/>
               </w:rPr>
             </w:pPr>
+            <w:proofErr w:type="spellStart"/>
             <w:r>
               <w:rPr>
                 <w:b/>
@@ -1186,6 +1272,7 @@
               </w:rPr>
               <w:t>obarCancelarIntencionFabricante</w:t>
             </w:r>
+            <w:proofErr w:type="spellEnd"/>
           </w:p>
           <w:p>
             <w:pPr>
@@ -1234,22 +1321,43 @@
                 <w:b/>
               </w:rPr>
             </w:pPr>
-            <w:r>
-              <w:rPr>
-                <w:b/>
-              </w:rPr>
-              <w:t>Param:</w:t>
-            </w:r>
-          </w:p>
-          <w:p>
-            <w:r>
-              <w:t>-IntencionCompraVenta</w:t>
-            </w:r>
+            <w:proofErr w:type="spellStart"/>
+            <w:r>
+              <w:rPr>
+                <w:b/>
+              </w:rPr>
+              <w:t>Param</w:t>
+            </w:r>
+            <w:proofErr w:type="spellEnd"/>
+            <w:r>
+              <w:rPr>
+                <w:b/>
+              </w:rPr>
+              <w:t>:</w:t>
+            </w:r>
+          </w:p>
+          <w:p>
+            <w:r>
+              <w:t>-</w:t>
+            </w:r>
+            <w:proofErr w:type="spellStart"/>
+            <w:r>
+              <w:t>IntencionCompraVenta</w:t>
+            </w:r>
+            <w:proofErr w:type="spellEnd"/>
             <w:r>
               <w:t xml:space="preserve"> </w:t>
             </w:r>
             <w:r>
-              <w:t>(NumSeguimiento, estado)</w:t>
+              <w:t>(</w:t>
+            </w:r>
+            <w:proofErr w:type="spellStart"/>
+            <w:r>
+              <w:t>NumSeguimiento</w:t>
+            </w:r>
+            <w:proofErr w:type="spellEnd"/>
+            <w:r>
+              <w:t>, estado)</w:t>
             </w:r>
           </w:p>
           <w:p>
@@ -1266,9 +1374,11 @@
             </w:r>
           </w:p>
           <w:p>
+            <w:proofErr w:type="spellStart"/>
             <w:r>
               <w:t>Void</w:t>
             </w:r>
+            <w:proofErr w:type="spellEnd"/>
           </w:p>
         </w:tc>
         <w:tc>
@@ -1309,13 +1419,21 @@
                 <w:b/>
               </w:rPr>
             </w:pPr>
+            <w:proofErr w:type="spellStart"/>
             <w:r>
               <w:rPr>
                 <w:b/>
               </w:rPr>
               <w:lastRenderedPageBreak/>
-              <w:t>aprobarCancelarIntencionComercio</w:t>
-            </w:r>
+              <w:t>aprobarCancelarIntencion</w:t>
+            </w:r>
+            <w:r>
+              <w:rPr>
+                <w:b/>
+              </w:rPr>
+              <w:t>Comercio</w:t>
+            </w:r>
+            <w:proofErr w:type="spellEnd"/>
           </w:p>
         </w:tc>
         <w:tc>
@@ -1342,19 +1460,40 @@
                 <w:b/>
               </w:rPr>
             </w:pPr>
-            <w:r>
-              <w:rPr>
-                <w:b/>
-              </w:rPr>
-              <w:t>Param:</w:t>
-            </w:r>
-          </w:p>
-          <w:p>
-            <w:r>
-              <w:t>-IntencionCompraVenta</w:t>
-            </w:r>
-            <w:r>
-              <w:t xml:space="preserve"> (NumSeguimiento, estado)</w:t>
+            <w:proofErr w:type="spellStart"/>
+            <w:r>
+              <w:rPr>
+                <w:b/>
+              </w:rPr>
+              <w:t>Param</w:t>
+            </w:r>
+            <w:proofErr w:type="spellEnd"/>
+            <w:r>
+              <w:rPr>
+                <w:b/>
+              </w:rPr>
+              <w:t>:</w:t>
+            </w:r>
+          </w:p>
+          <w:p>
+            <w:r>
+              <w:t>-</w:t>
+            </w:r>
+            <w:proofErr w:type="spellStart"/>
+            <w:r>
+              <w:t>IntencionCompraVenta</w:t>
+            </w:r>
+            <w:proofErr w:type="spellEnd"/>
+            <w:r>
+              <w:t xml:space="preserve"> (</w:t>
+            </w:r>
+            <w:proofErr w:type="spellStart"/>
+            <w:r>
+              <w:t>NumSeguimiento</w:t>
+            </w:r>
+            <w:proofErr w:type="spellEnd"/>
+            <w:r>
+              <w:t>, estado)</w:t>
             </w:r>
           </w:p>
           <w:p>
@@ -1371,9 +1510,11 @@
             </w:r>
           </w:p>
           <w:p>
+            <w:proofErr w:type="spellStart"/>
             <w:r>
               <w:t>Void</w:t>
             </w:r>
+            <w:proofErr w:type="spellEnd"/>
           </w:p>
         </w:tc>
         <w:tc>
@@ -1413,12 +1554,14 @@
                 <w:b/>
               </w:rPr>
             </w:pPr>
+            <w:proofErr w:type="spellStart"/>
             <w:r>
               <w:rPr>
                 <w:b/>
               </w:rPr>
               <w:t>cambiarEstadoIntencionCompraVenta</w:t>
             </w:r>
+            <w:proofErr w:type="spellEnd"/>
           </w:p>
         </w:tc>
         <w:tc>
@@ -1442,19 +1585,40 @@
                 <w:b/>
               </w:rPr>
             </w:pPr>
-            <w:r>
-              <w:rPr>
-                <w:b/>
-              </w:rPr>
-              <w:t>Param:</w:t>
+            <w:proofErr w:type="spellStart"/>
+            <w:r>
+              <w:rPr>
+                <w:b/>
+              </w:rPr>
+              <w:t>Param</w:t>
+            </w:r>
+            <w:proofErr w:type="spellEnd"/>
+            <w:r>
+              <w:rPr>
+                <w:b/>
+              </w:rPr>
+              <w:t>:</w:t>
             </w:r>
           </w:p>
           <w:p>
             <w:r>
               <w:t xml:space="preserve">- </w:t>
             </w:r>
-            <w:r>
-              <w:t>IntencionCompraVenta(numSeguimiento, Estado)</w:t>
+            <w:proofErr w:type="spellStart"/>
+            <w:r>
+              <w:t>IntencionCompraVenta</w:t>
+            </w:r>
+            <w:proofErr w:type="spellEnd"/>
+            <w:r>
+              <w:t>(</w:t>
+            </w:r>
+            <w:proofErr w:type="spellStart"/>
+            <w:r>
+              <w:t>numSeguimiento</w:t>
+            </w:r>
+            <w:proofErr w:type="spellEnd"/>
+            <w:r>
+              <w:t>, Estado)</w:t>
             </w:r>
           </w:p>
           <w:p>
@@ -1466,9 +1630,11 @@
             </w:r>
           </w:p>
           <w:p>
+            <w:proofErr w:type="spellStart"/>
             <w:r>
               <w:t>Void</w:t>
             </w:r>
+            <w:proofErr w:type="spellEnd"/>
           </w:p>
         </w:tc>
         <w:tc>
@@ -1537,16 +1703,32 @@
                 <w:b/>
               </w:rPr>
             </w:pPr>
-            <w:r>
-              <w:rPr>
-                <w:b/>
-              </w:rPr>
-              <w:t>Param:</w:t>
-            </w:r>
-          </w:p>
-          <w:p>
-            <w:r>
-              <w:t>- Nit comercio</w:t>
+            <w:proofErr w:type="spellStart"/>
+            <w:r>
+              <w:rPr>
+                <w:b/>
+              </w:rPr>
+              <w:t>Param</w:t>
+            </w:r>
+            <w:proofErr w:type="spellEnd"/>
+            <w:r>
+              <w:rPr>
+                <w:b/>
+              </w:rPr>
+              <w:t>:</w:t>
+            </w:r>
+          </w:p>
+          <w:p>
+            <w:r>
+              <w:t xml:space="preserve">- </w:t>
+            </w:r>
+            <w:proofErr w:type="spellStart"/>
+            <w:r>
+              <w:t>Nit</w:t>
+            </w:r>
+            <w:proofErr w:type="spellEnd"/>
+            <w:r>
+              <w:t xml:space="preserve"> comercio</w:t>
             </w:r>
           </w:p>
           <w:p>
@@ -1564,7 +1746,23 @@
           </w:p>
           <w:p>
             <w:r>
-              <w:t>- List&lt;IntencionCompra&gt;</w:t>
+              <w:t xml:space="preserve">- </w:t>
+            </w:r>
+            <w:proofErr w:type="spellStart"/>
+            <w:r>
+              <w:t>List</w:t>
+            </w:r>
+            <w:proofErr w:type="spellEnd"/>
+            <w:r>
+              <w:t>&lt;</w:t>
+            </w:r>
+            <w:proofErr w:type="spellStart"/>
+            <w:r>
+              <w:t>IntencionCompra</w:t>
+            </w:r>
+            <w:proofErr w:type="spellEnd"/>
+            <w:r>
+              <w:t>&gt;</w:t>
             </w:r>
           </w:p>
         </w:tc>
@@ -1605,12 +1803,14 @@
                 <w:b/>
               </w:rPr>
             </w:pPr>
+            <w:proofErr w:type="spellStart"/>
             <w:r>
               <w:rPr>
                 <w:b/>
               </w:rPr>
               <w:t>consultarIntecionCompraVentaPorIntencionCompra</w:t>
             </w:r>
+            <w:proofErr w:type="spellEnd"/>
           </w:p>
         </w:tc>
         <w:tc>
@@ -1634,17 +1834,30 @@
                 <w:b/>
               </w:rPr>
             </w:pPr>
-            <w:r>
-              <w:rPr>
-                <w:b/>
-              </w:rPr>
-              <w:t>Param:</w:t>
-            </w:r>
-          </w:p>
-          <w:p>
-            <w:r>
-              <w:t>- numSeguimientoIntencionCompra</w:t>
-            </w:r>
+            <w:proofErr w:type="spellStart"/>
+            <w:r>
+              <w:rPr>
+                <w:b/>
+              </w:rPr>
+              <w:t>Param</w:t>
+            </w:r>
+            <w:proofErr w:type="spellEnd"/>
+            <w:r>
+              <w:rPr>
+                <w:b/>
+              </w:rPr>
+              <w:t>:</w:t>
+            </w:r>
+          </w:p>
+          <w:p>
+            <w:r>
+              <w:t xml:space="preserve">- </w:t>
+            </w:r>
+            <w:proofErr w:type="spellStart"/>
+            <w:r>
+              <w:t>numSeguimientoIntencionCompra</w:t>
+            </w:r>
+            <w:proofErr w:type="spellEnd"/>
           </w:p>
           <w:p>
             <w:pPr>
@@ -1661,8 +1874,13 @@
           </w:p>
           <w:p>
             <w:r>
-              <w:t>- IntencionCompraVenta</w:t>
-            </w:r>
+              <w:t xml:space="preserve">- </w:t>
+            </w:r>
+            <w:proofErr w:type="spellStart"/>
+            <w:r>
+              <w:t>IntencionCompraVenta</w:t>
+            </w:r>
+            <w:proofErr w:type="spellEnd"/>
           </w:p>
         </w:tc>
         <w:tc>
@@ -1702,12 +1920,14 @@
                 <w:b/>
               </w:rPr>
             </w:pPr>
+            <w:proofErr w:type="spellStart"/>
             <w:r>
               <w:rPr>
                 <w:b/>
               </w:rPr>
               <w:t>crearIntecionCompra</w:t>
             </w:r>
+            <w:proofErr w:type="spellEnd"/>
           </w:p>
         </w:tc>
         <w:tc>
@@ -1731,16 +1951,29 @@
                 <w:b/>
               </w:rPr>
             </w:pPr>
-            <w:r>
-              <w:rPr>
-                <w:b/>
-              </w:rPr>
-              <w:t>Param:</w:t>
-            </w:r>
-          </w:p>
-          <w:p>
-            <w:r>
-              <w:t>IntencionCompra (Comercio, Producto, Cantidad, Fecha creación, Fecha vencimiento)</w:t>
+            <w:proofErr w:type="spellStart"/>
+            <w:r>
+              <w:rPr>
+                <w:b/>
+              </w:rPr>
+              <w:t>Param</w:t>
+            </w:r>
+            <w:proofErr w:type="spellEnd"/>
+            <w:r>
+              <w:rPr>
+                <w:b/>
+              </w:rPr>
+              <w:t>:</w:t>
+            </w:r>
+          </w:p>
+          <w:p>
+            <w:proofErr w:type="spellStart"/>
+            <w:r>
+              <w:t>IntencionCompra</w:t>
+            </w:r>
+            <w:proofErr w:type="spellEnd"/>
+            <w:r>
+              <w:t xml:space="preserve"> (Comercio, Producto, Cantidad, Fecha creación, Fecha vencimiento)</w:t>
             </w:r>
           </w:p>
           <w:p>
@@ -1757,8 +1990,21 @@
             </w:r>
           </w:p>
           <w:p>
-            <w:r>
-              <w:t>IntencionCompra (NumSeguimiento)</w:t>
+            <w:proofErr w:type="spellStart"/>
+            <w:r>
+              <w:t>IntencionCompra</w:t>
+            </w:r>
+            <w:proofErr w:type="spellEnd"/>
+            <w:r>
+              <w:t xml:space="preserve"> (</w:t>
+            </w:r>
+            <w:proofErr w:type="spellStart"/>
+            <w:r>
+              <w:t>NumSeguimiento</w:t>
+            </w:r>
+            <w:proofErr w:type="spellEnd"/>
+            <w:r>
+              <w:t>)</w:t>
             </w:r>
           </w:p>
           <w:p>
@@ -1777,7 +2023,15 @@
           </w:p>
           <w:p>
             <w:r>
-              <w:t>Este servicio debe crear internamente la intencion de compra venta</w:t>
+              <w:t xml:space="preserve">Este servicio debe crear internamente la </w:t>
+            </w:r>
+            <w:proofErr w:type="spellStart"/>
+            <w:r>
+              <w:t>intencion</w:t>
+            </w:r>
+            <w:proofErr w:type="spellEnd"/>
+            <w:r>
+              <w:t xml:space="preserve"> de compra venta</w:t>
             </w:r>
           </w:p>
         </w:tc>
@@ -1819,6 +2073,7 @@
                 <w:b/>
               </w:rPr>
             </w:pPr>
+            <w:proofErr w:type="spellStart"/>
             <w:r>
               <w:rPr>
                 <w:b/>
@@ -1826,6 +2081,7 @@
               <w:lastRenderedPageBreak/>
               <w:t>buscarMatchBolsa</w:t>
             </w:r>
+            <w:proofErr w:type="spellEnd"/>
           </w:p>
         </w:tc>
         <w:tc>
@@ -1844,16 +2100,31 @@
                 <w:b/>
               </w:rPr>
             </w:pPr>
+            <w:proofErr w:type="spellStart"/>
             <w:r>
               <w:rPr>
                 <w:b/>
               </w:rPr>
               <w:t>Param</w:t>
             </w:r>
-          </w:p>
-          <w:p>
-            <w:r>
-              <w:t>IntencionCompraVenta(IntencionCompra)</w:t>
+            <w:proofErr w:type="spellEnd"/>
+          </w:p>
+          <w:p>
+            <w:proofErr w:type="spellStart"/>
+            <w:r>
+              <w:t>IntencionCompraVenta</w:t>
+            </w:r>
+            <w:proofErr w:type="spellEnd"/>
+            <w:r>
+              <w:t>(</w:t>
+            </w:r>
+            <w:proofErr w:type="spellStart"/>
+            <w:r>
+              <w:t>IntencionCompra</w:t>
+            </w:r>
+            <w:proofErr w:type="spellEnd"/>
+            <w:r>
+              <w:t>)</w:t>
             </w:r>
           </w:p>
           <w:p>
@@ -1870,14 +2141,45 @@
             </w:r>
           </w:p>
           <w:p>
-            <w:r>
-              <w:t xml:space="preserve">MatcCompraVenta(ConfirmacionMatch, </w:t>
-            </w:r>
+            <w:proofErr w:type="spellStart"/>
+            <w:r>
+              <w:t>MatcCompraVenta</w:t>
+            </w:r>
+            <w:proofErr w:type="spellEnd"/>
+            <w:r>
+              <w:t>(</w:t>
+            </w:r>
+            <w:proofErr w:type="spellStart"/>
+            <w:r>
+              <w:t>ConfirmacionMatch</w:t>
+            </w:r>
+            <w:proofErr w:type="spellEnd"/>
+            <w:r>
+              <w:t xml:space="preserve">, </w:t>
+            </w:r>
+            <w:proofErr w:type="spellStart"/>
             <w:r>
               <w:t>IntencionCompraVenta</w:t>
             </w:r>
-            <w:r>
-              <w:t>(IntencionCompra, IntencionVenta))</w:t>
+            <w:proofErr w:type="spellEnd"/>
+            <w:r>
+              <w:t>(</w:t>
+            </w:r>
+            <w:proofErr w:type="spellStart"/>
+            <w:r>
+              <w:t>IntencionCompra</w:t>
+            </w:r>
+            <w:proofErr w:type="spellEnd"/>
+            <w:r>
+              <w:t xml:space="preserve">, </w:t>
+            </w:r>
+            <w:proofErr w:type="spellStart"/>
+            <w:r>
+              <w:t>IntencionVenta</w:t>
+            </w:r>
+            <w:proofErr w:type="spellEnd"/>
+            <w:r>
+              <w:t>))</w:t>
             </w:r>
           </w:p>
         </w:tc>
@@ -1918,12 +2220,14 @@
                 <w:b/>
               </w:rPr>
             </w:pPr>
+            <w:proofErr w:type="spellStart"/>
             <w:r>
               <w:rPr>
                 <w:b/>
               </w:rPr>
               <w:t>consultarIntencionCompraVenta</w:t>
             </w:r>
+            <w:proofErr w:type="spellEnd"/>
           </w:p>
         </w:tc>
         <w:tc>
@@ -1942,17 +2246,21 @@
                 <w:b/>
               </w:rPr>
             </w:pPr>
+            <w:proofErr w:type="spellStart"/>
             <w:r>
               <w:rPr>
                 <w:b/>
               </w:rPr>
               <w:t>Param</w:t>
             </w:r>
-          </w:p>
-          <w:p>
+            <w:proofErr w:type="spellEnd"/>
+          </w:p>
+          <w:p>
+            <w:proofErr w:type="spellStart"/>
             <w:r>
               <w:t>numeroSeguimiento</w:t>
             </w:r>
+            <w:proofErr w:type="spellEnd"/>
           </w:p>
           <w:p>
             <w:pPr>
@@ -1968,8 +2276,13 @@
             </w:r>
           </w:p>
           <w:p>
-            <w:r>
-              <w:t>IntencionCompraVenta(Completa)</w:t>
+            <w:proofErr w:type="spellStart"/>
+            <w:r>
+              <w:t>IntencionCompraVenta</w:t>
+            </w:r>
+            <w:proofErr w:type="spellEnd"/>
+            <w:r>
+              <w:t>(Completa)</w:t>
             </w:r>
           </w:p>
         </w:tc>
@@ -2042,8 +2355,13 @@
         </w:numPr>
       </w:pPr>
       <w:r>
-        <w:t>Configuraciones en BUS de los nuevos servicios de la aplicación legado StockManager</w:t>
-      </w:r>
+        <w:t xml:space="preserve">Configuraciones en BUS de los nuevos servicios de la aplicación legado </w:t>
+      </w:r>
+      <w:proofErr w:type="spellStart"/>
+      <w:r>
+        <w:t>StockManager</w:t>
+      </w:r>
+      <w:proofErr w:type="spellEnd"/>
     </w:p>
     <w:p>
       <w:pPr>
@@ -2066,8 +2384,21 @@
         </w:numPr>
       </w:pPr>
       <w:r>
-        <w:t>Consultar productos de AdminCotización se debe pasar a AdminCliente</w:t>
-      </w:r>
+        <w:t xml:space="preserve">Consultar productos de </w:t>
+      </w:r>
+      <w:proofErr w:type="spellStart"/>
+      <w:r>
+        <w:t>AdminCotización</w:t>
+      </w:r>
+      <w:proofErr w:type="spellEnd"/>
+      <w:r>
+        <w:t xml:space="preserve"> se debe pasar a </w:t>
+      </w:r>
+      <w:proofErr w:type="spellStart"/>
+      <w:r>
+        <w:t>AdminCliente</w:t>
+      </w:r>
+      <w:proofErr w:type="spellEnd"/>
     </w:p>
     <w:p>
       <w:pPr>
@@ -2078,7 +2409,31 @@
         </w:numPr>
       </w:pPr>
       <w:r>
-        <w:t>El request hacia AdminCliente debe ser con el canónico, y posteriormente para invocar a los procesos BPEL se debe hacer la transformación, esto para el servicio de procesoBolsa.</w:t>
+        <w:t xml:space="preserve">El </w:t>
+      </w:r>
+      <w:proofErr w:type="spellStart"/>
+      <w:r>
+        <w:t>request</w:t>
+      </w:r>
+      <w:proofErr w:type="spellEnd"/>
+      <w:r>
+        <w:t xml:space="preserve"> hacia </w:t>
+      </w:r>
+      <w:proofErr w:type="spellStart"/>
+      <w:r>
+        <w:t>AdminCliente</w:t>
+      </w:r>
+      <w:proofErr w:type="spellEnd"/>
+      <w:r>
+        <w:t xml:space="preserve"> debe ser con el canónico, y posteriormente para invocar a los procesos BPEL se debe hacer la transformación, esto para el servicio de </w:t>
+      </w:r>
+      <w:proofErr w:type="spellStart"/>
+      <w:r>
+        <w:t>procesoBolsa</w:t>
+      </w:r>
+      <w:proofErr w:type="spellEnd"/>
+      <w:r>
+        <w:t>.</w:t>
       </w:r>
     </w:p>
     <w:p>
@@ -2114,12 +2469,14 @@
           <w:b/>
         </w:rPr>
       </w:pPr>
+      <w:proofErr w:type="spellStart"/>
       <w:r>
         <w:rPr>
           <w:b/>
         </w:rPr>
         <w:t>IntencionVenta</w:t>
       </w:r>
+      <w:proofErr w:type="spellEnd"/>
     </w:p>
     <w:p>
       <w:pPr>
@@ -2127,9 +2484,11 @@
         <w:ind w:left="1416"/>
         <w:contextualSpacing/>
       </w:pPr>
+      <w:proofErr w:type="spellStart"/>
       <w:r>
         <w:t>Num</w:t>
       </w:r>
+      <w:proofErr w:type="spellEnd"/>
       <w:r>
         <w:t xml:space="preserve"> Seguimiento</w:t>
       </w:r>
@@ -2208,12 +2567,14 @@
           <w:b/>
         </w:rPr>
       </w:pPr>
+      <w:proofErr w:type="spellStart"/>
       <w:r>
         <w:rPr>
           <w:b/>
         </w:rPr>
         <w:t>IntencionCompraVenta</w:t>
       </w:r>
+      <w:proofErr w:type="spellEnd"/>
     </w:p>
     <w:p>
       <w:pPr>
@@ -2221,8 +2582,13 @@
         <w:ind w:left="1416"/>
         <w:contextualSpacing/>
       </w:pPr>
-      <w:r>
-        <w:t>Num seguimiento</w:t>
+      <w:proofErr w:type="spellStart"/>
+      <w:r>
+        <w:t>Num</w:t>
+      </w:r>
+      <w:proofErr w:type="spellEnd"/>
+      <w:r>
+        <w:t xml:space="preserve"> seguimiento</w:t>
       </w:r>
     </w:p>
     <w:p>
@@ -2231,8 +2597,13 @@
         <w:ind w:left="1416"/>
         <w:contextualSpacing/>
       </w:pPr>
-      <w:r>
-        <w:t>IntencionCompra (Canónico)</w:t>
+      <w:proofErr w:type="spellStart"/>
+      <w:r>
+        <w:t>IntencionCompra</w:t>
+      </w:r>
+      <w:proofErr w:type="spellEnd"/>
+      <w:r>
+        <w:t xml:space="preserve"> (Canónico)</w:t>
       </w:r>
     </w:p>
     <w:p>
@@ -2241,8 +2612,13 @@
         <w:ind w:left="1416"/>
         <w:contextualSpacing/>
       </w:pPr>
-      <w:r>
-        <w:t>IntencionVenta (Canónico)</w:t>
+      <w:proofErr w:type="spellStart"/>
+      <w:r>
+        <w:t>IntencionVenta</w:t>
+      </w:r>
+      <w:proofErr w:type="spellEnd"/>
+      <w:r>
+        <w:t xml:space="preserve"> (Canónico)</w:t>
       </w:r>
     </w:p>
     <w:p>
@@ -2291,12 +2667,14 @@
           <w:b/>
         </w:rPr>
       </w:pPr>
+      <w:proofErr w:type="spellStart"/>
       <w:r>
         <w:rPr>
           <w:b/>
         </w:rPr>
         <w:t>IntencionCompra</w:t>
       </w:r>
+      <w:proofErr w:type="spellEnd"/>
     </w:p>
     <w:p>
       <w:pPr>
@@ -2304,9 +2682,11 @@
         <w:ind w:left="1416"/>
         <w:contextualSpacing/>
       </w:pPr>
+      <w:proofErr w:type="spellStart"/>
       <w:r>
         <w:t>NumSeguimiento</w:t>
       </w:r>
+      <w:proofErr w:type="spellEnd"/>
     </w:p>
     <w:p>
       <w:pPr>
@@ -2484,6 +2864,7 @@
                 <w:b/>
               </w:rPr>
             </w:pPr>
+            <w:proofErr w:type="spellStart"/>
             <w:r>
               <w:rPr>
                 <w:b/>
@@ -2496,6 +2877,7 @@
               </w:rPr>
               <w:t>Bolsa</w:t>
             </w:r>
+            <w:proofErr w:type="spellEnd"/>
           </w:p>
         </w:tc>
         <w:tc>
@@ -2531,73 +2913,7 @@
         </w:rPr>
       </w:pPr>
     </w:p>
-    <w:p>
-      <w:pPr>
-        <w:rPr>
-          <w:noProof/>
-          <w:lang w:eastAsia="es-MX"/>
-        </w:rPr>
-      </w:pPr>
-    </w:p>
-    <w:p>
-      <w:pPr>
-        <w:jc w:val="center"/>
-      </w:pPr>
-      <w:r>
-        <w:rPr>
-          <w:noProof/>
-          <w:lang w:eastAsia="es-MX"/>
-        </w:rPr>
-        <w:drawing>
-          <wp:inline distT="0" distB="0" distL="0" distR="0">
-            <wp:extent cx="4336874" cy="3859721"/>
-            <wp:effectExtent l="0" t="9207" r="0" b="0"/>
-            <wp:docPr id="1" name="Imagen 1"/>
-            <wp:cNvGraphicFramePr>
-              <a:graphicFrameLocks xmlns:a="http://schemas.openxmlformats.org/drawingml/2006/main" noChangeAspect="1"/>
-            </wp:cNvGraphicFramePr>
-            <a:graphic xmlns:a="http://schemas.openxmlformats.org/drawingml/2006/main">
-              <a:graphicData uri="http://schemas.openxmlformats.org/drawingml/2006/picture">
-                <pic:pic xmlns:pic="http://schemas.openxmlformats.org/drawingml/2006/picture">
-                  <pic:nvPicPr>
-                    <pic:cNvPr id="1" name="20130831_164756.jpg"/>
-                    <pic:cNvPicPr/>
-                  </pic:nvPicPr>
-                  <pic:blipFill rotWithShape="1">
-                    <a:blip r:embed="rId10" cstate="print">
-                      <a:extLst>
-                        <a:ext uri="{28A0092B-C50C-407E-A947-70E740481C1C}">
-                          <a14:useLocalDpi xmlns:a14="http://schemas.microsoft.com/office/drawing/2010/main" val="0"/>
-                        </a:ext>
-                      </a:extLst>
-                    </a:blip>
-                    <a:srcRect l="15722"/>
-                    <a:stretch/>
-                  </pic:blipFill>
-                  <pic:spPr bwMode="auto">
-                    <a:xfrm rot="5400000">
-                      <a:off x="0" y="0"/>
-                      <a:ext cx="4339145" cy="3861742"/>
-                    </a:xfrm>
-                    <a:prstGeom prst="rect">
-                      <a:avLst/>
-                    </a:prstGeom>
-                    <a:ln>
-                      <a:noFill/>
-                    </a:ln>
-                    <a:extLst>
-                      <a:ext uri="{53640926-AAD7-44D8-BBD7-CCE9431645EC}">
-                        <a14:shadowObscured xmlns:a14="http://schemas.microsoft.com/office/drawing/2010/main"/>
-                      </a:ext>
-                    </a:extLst>
-                  </pic:spPr>
-                </pic:pic>
-              </a:graphicData>
-            </a:graphic>
-          </wp:inline>
-        </w:drawing>
-      </w:r>
-    </w:p>
+    <w:p/>
     <w:p>
       <w:pPr>
         <w:rPr>
@@ -2617,6 +2933,13 @@
         </w:rPr>
         <w:br w:type="page"/>
       </w:r>
+    </w:p>
+    <w:p>
+      <w:pPr>
+        <w:rPr>
+          <w:b/>
+        </w:rPr>
+      </w:pPr>
     </w:p>
     <w:tbl>
       <w:tblPr>
@@ -2643,15 +2966,14 @@
                 <w:b/>
               </w:rPr>
             </w:pPr>
-            <w:bookmarkStart w:id="0" w:name="_GoBack"/>
-            <w:bookmarkEnd w:id="0"/>
-            <w:r>
-              <w:rPr>
-                <w:b/>
-              </w:rPr>
-              <w:lastRenderedPageBreak/>
+            <w:proofErr w:type="spellStart"/>
+            <w:r>
+              <w:rPr>
+                <w:b/>
+              </w:rPr>
               <w:t>Porlets</w:t>
             </w:r>
+            <w:proofErr w:type="spellEnd"/>
           </w:p>
         </w:tc>
       </w:tr>
@@ -2761,12 +3083,14 @@
                 <w:b/>
               </w:rPr>
             </w:pPr>
+            <w:proofErr w:type="spellStart"/>
             <w:r>
               <w:rPr>
                 <w:b/>
               </w:rPr>
               <w:t>IntencionVenta</w:t>
             </w:r>
+            <w:proofErr w:type="spellEnd"/>
           </w:p>
         </w:tc>
         <w:tc>
@@ -2774,9 +3098,11 @@
             <w:tcW w:w="2708" w:type="dxa"/>
           </w:tcPr>
           <w:p>
+            <w:proofErr w:type="spellStart"/>
             <w:r>
               <w:t>ConsultarIntencionesVenta</w:t>
             </w:r>
+            <w:proofErr w:type="spellEnd"/>
           </w:p>
         </w:tc>
         <w:tc>
@@ -2818,12 +3144,14 @@
             </w:r>
           </w:p>
           <w:p>
+            <w:proofErr w:type="spellStart"/>
             <w:r>
               <w:t>AdminBolsa.</w:t>
             </w:r>
             <w:r>
               <w:t>consultarIntencionesVenta</w:t>
             </w:r>
+            <w:proofErr w:type="spellEnd"/>
           </w:p>
           <w:p/>
         </w:tc>
@@ -2857,9 +3185,11 @@
             <w:tcW w:w="2708" w:type="dxa"/>
           </w:tcPr>
           <w:p>
+            <w:proofErr w:type="spellStart"/>
             <w:r>
               <w:t>RegistrarIntencionVenta</w:t>
             </w:r>
+            <w:proofErr w:type="spellEnd"/>
           </w:p>
         </w:tc>
         <w:tc>
@@ -2910,17 +3240,21 @@
             </w:r>
           </w:p>
           <w:p>
+            <w:proofErr w:type="spellStart"/>
             <w:r>
               <w:t>AdminBolsa.registrarIntencionVenta</w:t>
             </w:r>
-          </w:p>
-          <w:p>
+            <w:proofErr w:type="spellEnd"/>
+          </w:p>
+          <w:p>
+            <w:proofErr w:type="spellStart"/>
             <w:r>
               <w:t>AdminCliente.</w:t>
             </w:r>
             <w:r>
               <w:t>getProductosByUsername</w:t>
             </w:r>
+            <w:proofErr w:type="spellEnd"/>
           </w:p>
         </w:tc>
         <w:tc>
@@ -2969,12 +3303,25 @@
           </w:p>
           <w:p>
             <w:r>
-              <w:t>- Num. seguimiento</w:t>
-            </w:r>
-          </w:p>
-          <w:p>
-            <w:r>
-              <w:t>- Comercio</w:t>
+              <w:t xml:space="preserve">- </w:t>
+            </w:r>
+            <w:proofErr w:type="spellStart"/>
+            <w:r>
+              <w:t>Num</w:t>
+            </w:r>
+            <w:proofErr w:type="spellEnd"/>
+            <w:r>
+              <w:t>. seguimiento</w:t>
+            </w:r>
+          </w:p>
+          <w:p>
+            <w:r>
+              <w:t>- Com</w:t>
+            </w:r>
+            <w:bookmarkStart w:id="0" w:name="_GoBack"/>
+            <w:bookmarkEnd w:id="0"/>
+            <w:r>
+              <w:t>ercio</w:t>
             </w:r>
           </w:p>
           <w:p>
@@ -3057,9 +3404,11 @@
             <w:tcW w:w="2708" w:type="dxa"/>
           </w:tcPr>
           <w:p>
+            <w:proofErr w:type="spellStart"/>
             <w:r>
               <w:t>ConsultarIntencionesCompra</w:t>
             </w:r>
+            <w:proofErr w:type="spellEnd"/>
           </w:p>
         </w:tc>
         <w:tc>
@@ -3073,7 +3422,15 @@
           </w:p>
           <w:p>
             <w:r>
-              <w:t>- Num seguimiento</w:t>
+              <w:t xml:space="preserve">- </w:t>
+            </w:r>
+            <w:proofErr w:type="spellStart"/>
+            <w:r>
+              <w:t>Num</w:t>
+            </w:r>
+            <w:proofErr w:type="spellEnd"/>
+            <w:r>
+              <w:t xml:space="preserve"> seguimiento</w:t>
             </w:r>
           </w:p>
           <w:p>
@@ -3138,11 +3495,11 @@
           </w:tcPr>
           <w:p>
             <w:r>
-              <w:t xml:space="preserve">Ver detalle y registrar aprobación / rechazo </w:t>
+              <w:t xml:space="preserve">Ver detalle y registrar </w:t>
             </w:r>
             <w:r>
               <w:lastRenderedPageBreak/>
-              <w:t>intención compra/venta</w:t>
+              <w:t>aprobación / rechazo intención compra/venta</w:t>
             </w:r>
           </w:p>
           <w:p/>
@@ -3154,11 +3511,11 @@
           <w:p>
             <w:r>
               <w:lastRenderedPageBreak/>
-              <w:t xml:space="preserve">Permite ver el detalle de la intención de compra venta asociada a una </w:t>
+              <w:t xml:space="preserve">Permite ver el detalle de la intención </w:t>
             </w:r>
             <w:r>
               <w:lastRenderedPageBreak/>
-              <w:t>intención de compra y también aprobarla o rechazarla por parte del comercio, tiene los campos:</w:t>
+              <w:t>de compra venta asociada a una intención de compra y también aprobarla o rechazarla por parte del comercio, tiene los campos:</w:t>
             </w:r>
           </w:p>
           <w:p>
@@ -3262,8 +3619,8 @@
     </w:tbl>
     <w:p/>
     <w:sectPr>
-      <w:headerReference w:type="default" r:id="rId11"/>
-      <w:footerReference w:type="default" r:id="rId12"/>
+      <w:headerReference w:type="default" r:id="rId10"/>
+      <w:footerReference w:type="default" r:id="rId11"/>
       <w:pgSz w:w="12240" w:h="15840"/>
       <w:pgMar w:top="1417" w:right="1701" w:bottom="1417" w:left="1701" w:header="708" w:footer="708" w:gutter="0"/>
       <w:cols w:space="708"/>
@@ -3329,7 +3686,7 @@
             <w:noProof/>
             <w:lang w:val="es-ES"/>
           </w:rPr>
-          <w:t>6</w:t>
+          <w:t>8</w:t>
         </w:r>
         <w:r>
           <w:fldChar w:fldCharType="end"/>
@@ -4261,7 +4618,6 @@
   <w:style w:type="character" w:default="1" w:styleId="Fuentedeprrafopredeter">
     <w:name w:val="Default Paragraph Font"/>
     <w:uiPriority w:val="1"/>
-    <w:semiHidden/>
     <w:unhideWhenUsed/>
   </w:style>
   <w:style w:type="table" w:default="1" w:styleId="Tablanormal">
@@ -4779,7 +5135,7 @@
 </file>
 
 <file path=customXml/itemProps1.xml><?xml version="1.0" encoding="utf-8"?>
-<ds:datastoreItem xmlns:ds="http://schemas.openxmlformats.org/officeDocument/2006/customXml" ds:itemID="{F552C883-71E8-4FB2-81A2-0BDB69BD1950}">
+<ds:datastoreItem xmlns:ds="http://schemas.openxmlformats.org/officeDocument/2006/customXml" ds:itemID="{DCC8B139-8E7D-48D5-A788-48163ECB5BF5}">
   <ds:schemaRefs>
     <ds:schemaRef ds:uri="http://schemas.openxmlformats.org/officeDocument/2006/bibliography"/>
   </ds:schemaRefs>

</xml_diff>